<commit_message>
Add remove_all to history file. Finish report
</commit_message>
<xml_diff>
--- a/Report.docx
+++ b/Report.docx
@@ -248,10 +248,10 @@
           <w:noProof/>
         </w:rPr>
         <w:drawing>
-          <wp:inline distT="0" distB="0" distL="0" distR="0" wp14:anchorId="6B3A77E2" wp14:editId="1174C02E">
-            <wp:extent cx="5402146" cy="7120328"/>
-            <wp:effectExtent l="0" t="0" r="8255" b="4445"/>
-            <wp:docPr id="830645056" name="Picture 1" descr="A screenshot of a computer program&#10;&#10;Description automatically generated"/>
+          <wp:inline distT="0" distB="0" distL="0" distR="0" wp14:anchorId="72409EC6" wp14:editId="1DFB7C5F">
+            <wp:extent cx="5943600" cy="5806440"/>
+            <wp:effectExtent l="0" t="0" r="0" b="3810"/>
+            <wp:docPr id="17948946" name="Picture 1" descr="A screenshot of a computer program&#10;&#10;Description automatically generated"/>
             <wp:cNvGraphicFramePr>
               <a:graphicFrameLocks xmlns:a="http://schemas.openxmlformats.org/drawingml/2006/main" noChangeAspect="1"/>
             </wp:cNvGraphicFramePr>
@@ -259,7 +259,7 @@
               <a:graphicData uri="http://schemas.openxmlformats.org/drawingml/2006/picture">
                 <pic:pic xmlns:pic="http://schemas.openxmlformats.org/drawingml/2006/picture">
                   <pic:nvPicPr>
-                    <pic:cNvPr id="830645056" name="Picture 1" descr="A screenshot of a computer program&#10;&#10;Description automatically generated"/>
+                    <pic:cNvPr id="17948946" name="Picture 1" descr="A screenshot of a computer program&#10;&#10;Description automatically generated"/>
                     <pic:cNvPicPr/>
                   </pic:nvPicPr>
                   <pic:blipFill>
@@ -271,7 +271,7 @@
                   <pic:spPr>
                     <a:xfrm>
                       <a:off x="0" y="0"/>
-                      <a:ext cx="5405598" cy="7124878"/>
+                      <a:ext cx="5943600" cy="5806440"/>
                     </a:xfrm>
                     <a:prstGeom prst="rect">
                       <a:avLst/>
@@ -291,10 +291,10 @@
         </w:rPr>
         <w:lastRenderedPageBreak/>
         <w:drawing>
-          <wp:inline distT="0" distB="0" distL="0" distR="0" wp14:anchorId="364FE5AC" wp14:editId="2359EE35">
-            <wp:extent cx="5943600" cy="5928995"/>
-            <wp:effectExtent l="0" t="0" r="0" b="0"/>
-            <wp:docPr id="1996578637" name="Picture 1" descr="A screenshot of a computer program&#10;&#10;Description automatically generated"/>
+          <wp:inline distT="0" distB="0" distL="0" distR="0" wp14:anchorId="5E199749" wp14:editId="7309A9D8">
+            <wp:extent cx="5943600" cy="4223766"/>
+            <wp:effectExtent l="0" t="0" r="0" b="5715"/>
+            <wp:docPr id="1034938324" name="Picture 1" descr="A screenshot of a computer program&#10;&#10;Description automatically generated"/>
             <wp:cNvGraphicFramePr>
               <a:graphicFrameLocks xmlns:a="http://schemas.openxmlformats.org/drawingml/2006/main" noChangeAspect="1"/>
             </wp:cNvGraphicFramePr>
@@ -302,23 +302,30 @@
               <a:graphicData uri="http://schemas.openxmlformats.org/drawingml/2006/picture">
                 <pic:pic xmlns:pic="http://schemas.openxmlformats.org/drawingml/2006/picture">
                   <pic:nvPicPr>
-                    <pic:cNvPr id="1996578637" name="Picture 1" descr="A screenshot of a computer program&#10;&#10;Description automatically generated"/>
+                    <pic:cNvPr id="1034938324" name="Picture 1" descr="A screenshot of a computer program&#10;&#10;Description automatically generated"/>
                     <pic:cNvPicPr/>
                   </pic:nvPicPr>
-                  <pic:blipFill>
+                  <pic:blipFill rotWithShape="1">
                     <a:blip r:embed="rId5"/>
-                    <a:stretch>
-                      <a:fillRect/>
-                    </a:stretch>
+                    <a:srcRect t="5329"/>
+                    <a:stretch/>
                   </pic:blipFill>
-                  <pic:spPr>
+                  <pic:spPr bwMode="auto">
                     <a:xfrm>
                       <a:off x="0" y="0"/>
-                      <a:ext cx="5943600" cy="5928995"/>
+                      <a:ext cx="5943600" cy="4223766"/>
                     </a:xfrm>
                     <a:prstGeom prst="rect">
                       <a:avLst/>
                     </a:prstGeom>
+                    <a:ln>
+                      <a:noFill/>
+                    </a:ln>
+                    <a:extLst>
+                      <a:ext uri="{53640926-AAD7-44D8-BBD7-CCE9431645EC}">
+                        <a14:shadowObscured xmlns:a14="http://schemas.microsoft.com/office/drawing/2010/main"/>
+                      </a:ext>
+                    </a:extLst>
                   </pic:spPr>
                 </pic:pic>
               </a:graphicData>
@@ -334,10 +341,10 @@
         </w:rPr>
         <w:lastRenderedPageBreak/>
         <w:drawing>
-          <wp:inline distT="0" distB="0" distL="0" distR="0" wp14:anchorId="6A5503C6" wp14:editId="4B53098F">
-            <wp:extent cx="5772956" cy="3648584"/>
-            <wp:effectExtent l="0" t="0" r="0" b="9525"/>
-            <wp:docPr id="1259618262" name="Picture 1" descr="A computer screen shot of text&#10;&#10;Description automatically generated"/>
+          <wp:inline distT="0" distB="0" distL="0" distR="0" wp14:anchorId="7935897E" wp14:editId="37A669D9">
+            <wp:extent cx="5943600" cy="6400165"/>
+            <wp:effectExtent l="0" t="0" r="0" b="635"/>
+            <wp:docPr id="167531440" name="Picture 1" descr="A screenshot of a computer program&#10;&#10;Description automatically generated"/>
             <wp:cNvGraphicFramePr>
               <a:graphicFrameLocks xmlns:a="http://schemas.openxmlformats.org/drawingml/2006/main" noChangeAspect="1"/>
             </wp:cNvGraphicFramePr>
@@ -345,7 +352,7 @@
               <a:graphicData uri="http://schemas.openxmlformats.org/drawingml/2006/picture">
                 <pic:pic xmlns:pic="http://schemas.openxmlformats.org/drawingml/2006/picture">
                   <pic:nvPicPr>
-                    <pic:cNvPr id="1259618262" name="Picture 1" descr="A computer screen shot of text&#10;&#10;Description automatically generated"/>
+                    <pic:cNvPr id="167531440" name="Picture 1" descr="A screenshot of a computer program&#10;&#10;Description automatically generated"/>
                     <pic:cNvPicPr/>
                   </pic:nvPicPr>
                   <pic:blipFill>
@@ -357,7 +364,7 @@
                   <pic:spPr>
                     <a:xfrm>
                       <a:off x="0" y="0"/>
-                      <a:ext cx="5772956" cy="3648584"/>
+                      <a:ext cx="5943600" cy="6400165"/>
                     </a:xfrm>
                     <a:prstGeom prst="rect">
                       <a:avLst/>
@@ -370,6 +377,7 @@
         </w:drawing>
       </w:r>
     </w:p>
+    <w:p/>
     <w:p>
       <w:pPr>
         <w:pStyle w:val="Heading2"/>
@@ -384,6 +392,7 @@
         <w:rPr>
           <w:noProof/>
         </w:rPr>
+        <w:lastRenderedPageBreak/>
         <w:drawing>
           <wp:inline distT="0" distB="0" distL="0" distR="0" wp14:anchorId="4AA50047" wp14:editId="3E61564C">
             <wp:extent cx="5943600" cy="3067050"/>
@@ -505,10 +514,10 @@
           <w:noProof/>
         </w:rPr>
         <w:drawing>
-          <wp:inline distT="0" distB="0" distL="0" distR="0" wp14:anchorId="7563F11F" wp14:editId="5B8F2C99">
-            <wp:extent cx="5943600" cy="7042785"/>
-            <wp:effectExtent l="0" t="0" r="0" b="5715"/>
-            <wp:docPr id="214340744" name="Picture 1" descr="A screenshot of a computer program&#10;&#10;Description automatically generated"/>
+          <wp:inline distT="0" distB="0" distL="0" distR="0" wp14:anchorId="4B60BA56" wp14:editId="01F34ED8">
+            <wp:extent cx="5943600" cy="6964045"/>
+            <wp:effectExtent l="0" t="0" r="0" b="8255"/>
+            <wp:docPr id="155205388" name="Picture 1" descr="A screenshot of a computer program&#10;&#10;Description automatically generated"/>
             <wp:cNvGraphicFramePr>
               <a:graphicFrameLocks xmlns:a="http://schemas.openxmlformats.org/drawingml/2006/main" noChangeAspect="1"/>
             </wp:cNvGraphicFramePr>
@@ -516,7 +525,7 @@
               <a:graphicData uri="http://schemas.openxmlformats.org/drawingml/2006/picture">
                 <pic:pic xmlns:pic="http://schemas.openxmlformats.org/drawingml/2006/picture">
                   <pic:nvPicPr>
-                    <pic:cNvPr id="214340744" name="Picture 1" descr="A screenshot of a computer program&#10;&#10;Description automatically generated"/>
+                    <pic:cNvPr id="155205388" name="Picture 1" descr="A screenshot of a computer program&#10;&#10;Description automatically generated"/>
                     <pic:cNvPicPr/>
                   </pic:nvPicPr>
                   <pic:blipFill>
@@ -528,7 +537,7 @@
                   <pic:spPr>
                     <a:xfrm>
                       <a:off x="0" y="0"/>
-                      <a:ext cx="5943600" cy="7042785"/>
+                      <a:ext cx="5943600" cy="6964045"/>
                     </a:xfrm>
                     <a:prstGeom prst="rect">
                       <a:avLst/>
@@ -541,7 +550,6 @@
         </w:drawing>
       </w:r>
     </w:p>
-    <w:p/>
     <w:p>
       <w:r>
         <w:rPr>
@@ -549,10 +557,10 @@
         </w:rPr>
         <w:lastRenderedPageBreak/>
         <w:drawing>
-          <wp:inline distT="0" distB="0" distL="0" distR="0" wp14:anchorId="3E0F9AFA" wp14:editId="52FDAE66">
-            <wp:extent cx="5943600" cy="2105025"/>
-            <wp:effectExtent l="0" t="0" r="0" b="9525"/>
-            <wp:docPr id="1300224501" name="Picture 1" descr="A computer screen shot of a program code&#10;&#10;Description automatically generated"/>
+          <wp:inline distT="0" distB="0" distL="0" distR="0" wp14:anchorId="0DC21812" wp14:editId="2414CE2C">
+            <wp:extent cx="5943600" cy="2247265"/>
+            <wp:effectExtent l="0" t="0" r="0" b="635"/>
+            <wp:docPr id="11247549" name="Picture 1" descr="A computer screen shot of a program code&#10;&#10;Description automatically generated"/>
             <wp:cNvGraphicFramePr>
               <a:graphicFrameLocks xmlns:a="http://schemas.openxmlformats.org/drawingml/2006/main" noChangeAspect="1"/>
             </wp:cNvGraphicFramePr>
@@ -560,7 +568,7 @@
               <a:graphicData uri="http://schemas.openxmlformats.org/drawingml/2006/picture">
                 <pic:pic xmlns:pic="http://schemas.openxmlformats.org/drawingml/2006/picture">
                   <pic:nvPicPr>
-                    <pic:cNvPr id="1300224501" name="Picture 1" descr="A computer screen shot of a program code&#10;&#10;Description automatically generated"/>
+                    <pic:cNvPr id="11247549" name="Picture 1" descr="A computer screen shot of a program code&#10;&#10;Description automatically generated"/>
                     <pic:cNvPicPr/>
                   </pic:nvPicPr>
                   <pic:blipFill>
@@ -572,7 +580,7 @@
                   <pic:spPr>
                     <a:xfrm>
                       <a:off x="0" y="0"/>
-                      <a:ext cx="5943600" cy="2105025"/>
+                      <a:ext cx="5943600" cy="2247265"/>
                     </a:xfrm>
                     <a:prstGeom prst="rect">
                       <a:avLst/>
@@ -585,6 +593,7 @@
         </w:drawing>
       </w:r>
     </w:p>
+    <w:p/>
     <w:p>
       <w:pPr>
         <w:pStyle w:val="Heading2"/>
@@ -835,11 +844,14 @@
     </w:p>
     <w:p>
       <w:r>
+        <w:rPr>
+          <w:noProof/>
+        </w:rPr>
         <w:drawing>
-          <wp:inline distT="0" distB="0" distL="0" distR="0" wp14:anchorId="144F4964" wp14:editId="1F44268D">
-            <wp:extent cx="5943600" cy="4187175"/>
-            <wp:effectExtent l="0" t="0" r="0" b="4445"/>
-            <wp:docPr id="1455931699" name="Picture 1" descr="A computer screen shot of colorful text&#10;&#10;Description automatically generated"/>
+          <wp:inline distT="0" distB="0" distL="0" distR="0" wp14:anchorId="4A10AA4A" wp14:editId="24617589">
+            <wp:extent cx="5943600" cy="4341495"/>
+            <wp:effectExtent l="0" t="0" r="0" b="1905"/>
+            <wp:docPr id="649598040" name="Picture 1" descr="A computer screen shot of colorful text&#10;&#10;Description automatically generated"/>
             <wp:cNvGraphicFramePr>
               <a:graphicFrameLocks xmlns:a="http://schemas.openxmlformats.org/drawingml/2006/main" noChangeAspect="1"/>
             </wp:cNvGraphicFramePr>
@@ -847,30 +859,23 @@
               <a:graphicData uri="http://schemas.openxmlformats.org/drawingml/2006/picture">
                 <pic:pic xmlns:pic="http://schemas.openxmlformats.org/drawingml/2006/picture">
                   <pic:nvPicPr>
-                    <pic:cNvPr id="1455931699" name="Picture 1" descr="A computer screen shot of colorful text&#10;&#10;Description automatically generated"/>
+                    <pic:cNvPr id="649598040" name="Picture 1" descr="A computer screen shot of colorful text&#10;&#10;Description automatically generated"/>
                     <pic:cNvPicPr/>
                   </pic:nvPicPr>
-                  <pic:blipFill rotWithShape="1">
+                  <pic:blipFill>
                     <a:blip r:embed="rId15"/>
-                    <a:srcRect b="3962"/>
-                    <a:stretch/>
+                    <a:stretch>
+                      <a:fillRect/>
+                    </a:stretch>
                   </pic:blipFill>
-                  <pic:spPr bwMode="auto">
+                  <pic:spPr>
                     <a:xfrm>
                       <a:off x="0" y="0"/>
-                      <a:ext cx="5943600" cy="4187175"/>
+                      <a:ext cx="5943600" cy="4341495"/>
                     </a:xfrm>
                     <a:prstGeom prst="rect">
                       <a:avLst/>
                     </a:prstGeom>
-                    <a:ln>
-                      <a:noFill/>
-                    </a:ln>
-                    <a:extLst>
-                      <a:ext uri="{53640926-AAD7-44D8-BBD7-CCE9431645EC}">
-                        <a14:shadowObscured xmlns:a14="http://schemas.microsoft.com/office/drawing/2010/main"/>
-                      </a:ext>
-                    </a:extLst>
                   </pic:spPr>
                 </pic:pic>
               </a:graphicData>
@@ -879,15 +884,17 @@
         </w:drawing>
       </w:r>
     </w:p>
-    <w:p/>
-    <w:p>
-      <w:r>
+    <w:p>
+      <w:r>
+        <w:rPr>
+          <w:noProof/>
+        </w:rPr>
         <w:lastRenderedPageBreak/>
         <w:drawing>
-          <wp:inline distT="0" distB="0" distL="0" distR="0" wp14:anchorId="177C9218" wp14:editId="512AA380">
-            <wp:extent cx="5943600" cy="5450774"/>
-            <wp:effectExtent l="0" t="0" r="0" b="0"/>
-            <wp:docPr id="2016446468" name="Picture 1" descr="A screenshot of a computer program&#10;&#10;Description automatically generated"/>
+          <wp:inline distT="0" distB="0" distL="0" distR="0" wp14:anchorId="6FB2F4C7" wp14:editId="2C2EEE7F">
+            <wp:extent cx="5943600" cy="5058410"/>
+            <wp:effectExtent l="0" t="0" r="0" b="8890"/>
+            <wp:docPr id="4663037" name="Picture 1" descr="A computer screen shot of a program code&#10;&#10;Description automatically generated"/>
             <wp:cNvGraphicFramePr>
               <a:graphicFrameLocks xmlns:a="http://schemas.openxmlformats.org/drawingml/2006/main" noChangeAspect="1"/>
             </wp:cNvGraphicFramePr>
@@ -895,30 +902,23 @@
               <a:graphicData uri="http://schemas.openxmlformats.org/drawingml/2006/picture">
                 <pic:pic xmlns:pic="http://schemas.openxmlformats.org/drawingml/2006/picture">
                   <pic:nvPicPr>
-                    <pic:cNvPr id="2016446468" name="Picture 1" descr="A screenshot of a computer program&#10;&#10;Description automatically generated"/>
+                    <pic:cNvPr id="4663037" name="Picture 1" descr="A computer screen shot of a program code&#10;&#10;Description automatically generated"/>
                     <pic:cNvPicPr/>
                   </pic:nvPicPr>
-                  <pic:blipFill rotWithShape="1">
+                  <pic:blipFill>
                     <a:blip r:embed="rId16"/>
-                    <a:srcRect b="8614"/>
-                    <a:stretch/>
+                    <a:stretch>
+                      <a:fillRect/>
+                    </a:stretch>
                   </pic:blipFill>
-                  <pic:spPr bwMode="auto">
+                  <pic:spPr>
                     <a:xfrm>
                       <a:off x="0" y="0"/>
-                      <a:ext cx="5943600" cy="5450774"/>
+                      <a:ext cx="5943600" cy="5058410"/>
                     </a:xfrm>
                     <a:prstGeom prst="rect">
                       <a:avLst/>
                     </a:prstGeom>
-                    <a:ln>
-                      <a:noFill/>
-                    </a:ln>
-                    <a:extLst>
-                      <a:ext uri="{53640926-AAD7-44D8-BBD7-CCE9431645EC}">
-                        <a14:shadowObscured xmlns:a14="http://schemas.microsoft.com/office/drawing/2010/main"/>
-                      </a:ext>
-                    </a:extLst>
                   </pic:spPr>
                 </pic:pic>
               </a:graphicData>
@@ -927,15 +927,17 @@
         </w:drawing>
       </w:r>
     </w:p>
-    <w:p/>
-    <w:p>
-      <w:r>
+    <w:p>
+      <w:r>
+        <w:rPr>
+          <w:noProof/>
+        </w:rPr>
         <w:lastRenderedPageBreak/>
         <w:drawing>
-          <wp:inline distT="0" distB="0" distL="0" distR="0" wp14:anchorId="3BEF0F29" wp14:editId="7BBB4ACE">
-            <wp:extent cx="5943600" cy="3385185"/>
-            <wp:effectExtent l="0" t="0" r="0" b="5715"/>
-            <wp:docPr id="489719694" name="Picture 1" descr="A computer screen shot of text&#10;&#10;Description automatically generated"/>
+          <wp:inline distT="0" distB="0" distL="0" distR="0" wp14:anchorId="4AF04B32" wp14:editId="0B9C274A">
+            <wp:extent cx="5943600" cy="3492500"/>
+            <wp:effectExtent l="0" t="0" r="0" b="0"/>
+            <wp:docPr id="48385547" name="Picture 1" descr="A computer screen shot of code&#10;&#10;Description automatically generated"/>
             <wp:cNvGraphicFramePr>
               <a:graphicFrameLocks xmlns:a="http://schemas.openxmlformats.org/drawingml/2006/main" noChangeAspect="1"/>
             </wp:cNvGraphicFramePr>
@@ -943,7 +945,7 @@
               <a:graphicData uri="http://schemas.openxmlformats.org/drawingml/2006/picture">
                 <pic:pic xmlns:pic="http://schemas.openxmlformats.org/drawingml/2006/picture">
                   <pic:nvPicPr>
-                    <pic:cNvPr id="489719694" name="Picture 1" descr="A computer screen shot of text&#10;&#10;Description automatically generated"/>
+                    <pic:cNvPr id="48385547" name="Picture 1" descr="A computer screen shot of code&#10;&#10;Description automatically generated"/>
                     <pic:cNvPicPr/>
                   </pic:nvPicPr>
                   <pic:blipFill>
@@ -955,7 +957,7 @@
                   <pic:spPr>
                     <a:xfrm>
                       <a:off x="0" y="0"/>
-                      <a:ext cx="5943600" cy="3385185"/>
+                      <a:ext cx="5943600" cy="3492500"/>
                     </a:xfrm>
                     <a:prstGeom prst="rect">
                       <a:avLst/>
@@ -968,16 +970,21 @@
         </w:drawing>
       </w:r>
     </w:p>
+    <w:p/>
     <w:p>
       <w:pPr>
         <w:pStyle w:val="Heading3"/>
       </w:pPr>
       <w:r>
+        <w:lastRenderedPageBreak/>
         <w:t>Program Output</w:t>
       </w:r>
     </w:p>
     <w:p>
       <w:r>
+        <w:rPr>
+          <w:noProof/>
+        </w:rPr>
         <w:drawing>
           <wp:inline distT="0" distB="0" distL="0" distR="0" wp14:anchorId="218A837E" wp14:editId="34951FF2">
             <wp:extent cx="5943600" cy="4217670"/>
@@ -1087,15 +1094,26 @@
         <w:adjustRightInd w:val="0"/>
         <w:spacing w:after="0" w:line="240" w:lineRule="auto"/>
         <w:rPr>
+          <w:i/>
+          <w:iCs/>
+        </w:rPr>
+      </w:pPr>
+      <w:r>
+        <w:rPr>
           <w:rFonts w:ascii="ArialMT" w:hAnsi="ArialMT" w:cs="ArialMT"/>
+          <w:i/>
+          <w:iCs/>
           <w:kern w:val="0"/>
           <w:sz w:val="20"/>
           <w:szCs w:val="20"/>
         </w:rPr>
-      </w:pPr>
+        <w:t xml:space="preserve">Note on how to submit: </w:t>
+      </w:r>
       <w:r>
         <w:rPr>
           <w:rFonts w:ascii="ArialMT" w:hAnsi="ArialMT" w:cs="ArialMT"/>
+          <w:i/>
+          <w:iCs/>
           <w:kern w:val="0"/>
           <w:sz w:val="20"/>
           <w:szCs w:val="20"/>
@@ -1105,6 +1123,8 @@
       <w:r>
         <w:rPr>
           <w:rFonts w:ascii="CourierNewPSMT" w:hAnsi="CourierNewPSMT" w:cs="CourierNewPSMT"/>
+          <w:i/>
+          <w:iCs/>
           <w:kern w:val="0"/>
           <w:sz w:val="20"/>
           <w:szCs w:val="20"/>
@@ -1114,57 +1134,93 @@
       <w:r>
         <w:rPr>
           <w:rFonts w:ascii="ArialMT" w:hAnsi="ArialMT" w:cs="ArialMT"/>
+          <w:i/>
+          <w:iCs/>
           <w:kern w:val="0"/>
           <w:sz w:val="20"/>
           <w:szCs w:val="20"/>
         </w:rPr>
         <w:t>and the program output into your lab report.</w:t>
       </w:r>
-    </w:p>
-    <w:p>
       <w:r>
         <w:rPr>
           <w:rFonts w:ascii="ArialMT" w:hAnsi="ArialMT" w:cs="ArialMT"/>
+          <w:i/>
+          <w:iCs/>
           <w:kern w:val="0"/>
           <w:sz w:val="20"/>
           <w:szCs w:val="20"/>
         </w:rPr>
-        <w:t xml:space="preserve">Also upload your source code: </w:t>
-      </w:r>
-      <w:r>
-        <w:rPr>
-          <w:rFonts w:ascii="CourierNewPSMT" w:hAnsi="CourierNewPSMT" w:cs="CourierNewPSMT"/>
+        <w:t xml:space="preserve"> </w:t>
+      </w:r>
+      <w:r>
+        <w:rPr>
+          <w:rFonts w:ascii="ArialMT" w:hAnsi="ArialMT" w:cs="ArialMT"/>
+          <w:i/>
+          <w:iCs/>
           <w:kern w:val="0"/>
           <w:sz w:val="20"/>
           <w:szCs w:val="20"/>
         </w:rPr>
-        <w:t>MyArray.h,</w:t>
-      </w:r>
-      <w:r>
-        <w:rPr>
-          <w:rFonts w:ascii="ArialMT" w:hAnsi="ArialMT" w:cs="ArialMT"/>
+        <w:t xml:space="preserve">Also upload your source code: </w:t>
+      </w:r>
+      <w:proofErr w:type="spellStart"/>
+      <w:proofErr w:type="gramStart"/>
+      <w:r>
+        <w:rPr>
+          <w:rFonts w:ascii="CourierNewPSMT" w:hAnsi="CourierNewPSMT" w:cs="CourierNewPSMT"/>
+          <w:i/>
+          <w:iCs/>
           <w:kern w:val="0"/>
           <w:sz w:val="20"/>
           <w:szCs w:val="20"/>
         </w:rPr>
-        <w:t xml:space="preserve">and </w:t>
-      </w:r>
-      <w:r>
-        <w:rPr>
-          <w:rFonts w:ascii="CourierNewPSMT" w:hAnsi="CourierNewPSMT" w:cs="CourierNewPSMT"/>
+        <w:t>MyArray.h,</w:t>
+      </w:r>
+      <w:r>
+        <w:rPr>
+          <w:rFonts w:ascii="ArialMT" w:hAnsi="ArialMT" w:cs="ArialMT"/>
+          <w:i/>
+          <w:iCs/>
           <w:kern w:val="0"/>
           <w:sz w:val="20"/>
           <w:szCs w:val="20"/>
         </w:rPr>
-        <w:t xml:space="preserve">MyArray.cpp </w:t>
-      </w:r>
+        <w:t>and</w:t>
+      </w:r>
+      <w:proofErr w:type="spellEnd"/>
+      <w:proofErr w:type="gramEnd"/>
       <w:r>
         <w:rPr>
           <w:rFonts w:ascii="ArialMT" w:hAnsi="ArialMT" w:cs="ArialMT"/>
+          <w:i/>
+          <w:iCs/>
           <w:kern w:val="0"/>
           <w:sz w:val="20"/>
           <w:szCs w:val="20"/>
         </w:rPr>
+        <w:t xml:space="preserve"> </w:t>
+      </w:r>
+      <w:r>
+        <w:rPr>
+          <w:rFonts w:ascii="CourierNewPSMT" w:hAnsi="CourierNewPSMT" w:cs="CourierNewPSMT"/>
+          <w:i/>
+          <w:iCs/>
+          <w:kern w:val="0"/>
+          <w:sz w:val="20"/>
+          <w:szCs w:val="20"/>
+        </w:rPr>
+        <w:t xml:space="preserve">MyArray.cpp </w:t>
+      </w:r>
+      <w:r>
+        <w:rPr>
+          <w:rFonts w:ascii="ArialMT" w:hAnsi="ArialMT" w:cs="ArialMT"/>
+          <w:i/>
+          <w:iCs/>
+          <w:kern w:val="0"/>
+          <w:sz w:val="20"/>
+          <w:szCs w:val="20"/>
+        </w:rPr>
         <w:t>into the Dropbox on the D2L.</w:t>
       </w:r>
     </w:p>
@@ -1177,15 +1233,190 @@
       </w:r>
     </w:p>
     <w:p>
+      <w:r>
+        <w:rPr>
+          <w:noProof/>
+        </w:rPr>
+        <w:drawing>
+          <wp:inline distT="0" distB="0" distL="0" distR="0" wp14:anchorId="53FBCB02" wp14:editId="0498B9AC">
+            <wp:extent cx="5943600" cy="4756150"/>
+            <wp:effectExtent l="0" t="0" r="0" b="6350"/>
+            <wp:docPr id="1581009167" name="Picture 1" descr="A screen shot of a computer program&#10;&#10;Description automatically generated"/>
+            <wp:cNvGraphicFramePr>
+              <a:graphicFrameLocks xmlns:a="http://schemas.openxmlformats.org/drawingml/2006/main" noChangeAspect="1"/>
+            </wp:cNvGraphicFramePr>
+            <a:graphic xmlns:a="http://schemas.openxmlformats.org/drawingml/2006/main">
+              <a:graphicData uri="http://schemas.openxmlformats.org/drawingml/2006/picture">
+                <pic:pic xmlns:pic="http://schemas.openxmlformats.org/drawingml/2006/picture">
+                  <pic:nvPicPr>
+                    <pic:cNvPr id="1581009167" name="Picture 1" descr="A screen shot of a computer program&#10;&#10;Description automatically generated"/>
+                    <pic:cNvPicPr/>
+                  </pic:nvPicPr>
+                  <pic:blipFill>
+                    <a:blip r:embed="rId20"/>
+                    <a:stretch>
+                      <a:fillRect/>
+                    </a:stretch>
+                  </pic:blipFill>
+                  <pic:spPr>
+                    <a:xfrm>
+                      <a:off x="0" y="0"/>
+                      <a:ext cx="5943600" cy="4756150"/>
+                    </a:xfrm>
+                    <a:prstGeom prst="rect">
+                      <a:avLst/>
+                    </a:prstGeom>
+                  </pic:spPr>
+                </pic:pic>
+              </a:graphicData>
+            </a:graphic>
+          </wp:inline>
+        </w:drawing>
+      </w:r>
+    </w:p>
+    <w:p>
+      <w:r>
+        <w:rPr>
+          <w:noProof/>
+        </w:rPr>
+        <w:lastRenderedPageBreak/>
+        <w:drawing>
+          <wp:inline distT="0" distB="0" distL="0" distR="0" wp14:anchorId="023C9584" wp14:editId="77EAFAA3">
+            <wp:extent cx="5943600" cy="6023610"/>
+            <wp:effectExtent l="0" t="0" r="0" b="0"/>
+            <wp:docPr id="1856209008" name="Picture 1" descr="A screenshot of a computer program&#10;&#10;Description automatically generated"/>
+            <wp:cNvGraphicFramePr>
+              <a:graphicFrameLocks xmlns:a="http://schemas.openxmlformats.org/drawingml/2006/main" noChangeAspect="1"/>
+            </wp:cNvGraphicFramePr>
+            <a:graphic xmlns:a="http://schemas.openxmlformats.org/drawingml/2006/main">
+              <a:graphicData uri="http://schemas.openxmlformats.org/drawingml/2006/picture">
+                <pic:pic xmlns:pic="http://schemas.openxmlformats.org/drawingml/2006/picture">
+                  <pic:nvPicPr>
+                    <pic:cNvPr id="1856209008" name="Picture 1" descr="A screenshot of a computer program&#10;&#10;Description automatically generated"/>
+                    <pic:cNvPicPr/>
+                  </pic:nvPicPr>
+                  <pic:blipFill>
+                    <a:blip r:embed="rId21"/>
+                    <a:stretch>
+                      <a:fillRect/>
+                    </a:stretch>
+                  </pic:blipFill>
+                  <pic:spPr>
+                    <a:xfrm>
+                      <a:off x="0" y="0"/>
+                      <a:ext cx="5943600" cy="6023610"/>
+                    </a:xfrm>
+                    <a:prstGeom prst="rect">
+                      <a:avLst/>
+                    </a:prstGeom>
+                  </pic:spPr>
+                </pic:pic>
+              </a:graphicData>
+            </a:graphic>
+          </wp:inline>
+        </w:drawing>
+      </w:r>
+    </w:p>
+    <w:p>
+      <w:r>
+        <w:rPr>
+          <w:noProof/>
+        </w:rPr>
+        <w:lastRenderedPageBreak/>
+        <w:drawing>
+          <wp:inline distT="0" distB="0" distL="0" distR="0" wp14:anchorId="6404BDD1" wp14:editId="39010118">
+            <wp:extent cx="5943600" cy="5279390"/>
+            <wp:effectExtent l="0" t="0" r="0" b="0"/>
+            <wp:docPr id="1562486363" name="Picture 1" descr="A computer screen shot of a program&#10;&#10;Description automatically generated"/>
+            <wp:cNvGraphicFramePr>
+              <a:graphicFrameLocks xmlns:a="http://schemas.openxmlformats.org/drawingml/2006/main" noChangeAspect="1"/>
+            </wp:cNvGraphicFramePr>
+            <a:graphic xmlns:a="http://schemas.openxmlformats.org/drawingml/2006/main">
+              <a:graphicData uri="http://schemas.openxmlformats.org/drawingml/2006/picture">
+                <pic:pic xmlns:pic="http://schemas.openxmlformats.org/drawingml/2006/picture">
+                  <pic:nvPicPr>
+                    <pic:cNvPr id="1562486363" name="Picture 1" descr="A computer screen shot of a program&#10;&#10;Description automatically generated"/>
+                    <pic:cNvPicPr/>
+                  </pic:nvPicPr>
+                  <pic:blipFill>
+                    <a:blip r:embed="rId22"/>
+                    <a:stretch>
+                      <a:fillRect/>
+                    </a:stretch>
+                  </pic:blipFill>
+                  <pic:spPr>
+                    <a:xfrm>
+                      <a:off x="0" y="0"/>
+                      <a:ext cx="5943600" cy="5279390"/>
+                    </a:xfrm>
+                    <a:prstGeom prst="rect">
+                      <a:avLst/>
+                    </a:prstGeom>
+                  </pic:spPr>
+                </pic:pic>
+              </a:graphicData>
+            </a:graphic>
+          </wp:inline>
+        </w:drawing>
+      </w:r>
+    </w:p>
+    <w:p>
+      <w:r>
+        <w:rPr>
+          <w:noProof/>
+        </w:rPr>
+        <w:lastRenderedPageBreak/>
+        <w:drawing>
+          <wp:inline distT="0" distB="0" distL="0" distR="0" wp14:anchorId="1E751776" wp14:editId="55AC6773">
+            <wp:extent cx="5943600" cy="5657850"/>
+            <wp:effectExtent l="0" t="0" r="0" b="0"/>
+            <wp:docPr id="1287435472" name="Picture 1" descr="A screen shot of a computer program&#10;&#10;Description automatically generated"/>
+            <wp:cNvGraphicFramePr>
+              <a:graphicFrameLocks xmlns:a="http://schemas.openxmlformats.org/drawingml/2006/main" noChangeAspect="1"/>
+            </wp:cNvGraphicFramePr>
+            <a:graphic xmlns:a="http://schemas.openxmlformats.org/drawingml/2006/main">
+              <a:graphicData uri="http://schemas.openxmlformats.org/drawingml/2006/picture">
+                <pic:pic xmlns:pic="http://schemas.openxmlformats.org/drawingml/2006/picture">
+                  <pic:nvPicPr>
+                    <pic:cNvPr id="1287435472" name="Picture 1" descr="A screen shot of a computer program&#10;&#10;Description automatically generated"/>
+                    <pic:cNvPicPr/>
+                  </pic:nvPicPr>
+                  <pic:blipFill>
+                    <a:blip r:embed="rId23"/>
+                    <a:stretch>
+                      <a:fillRect/>
+                    </a:stretch>
+                  </pic:blipFill>
+                  <pic:spPr>
+                    <a:xfrm>
+                      <a:off x="0" y="0"/>
+                      <a:ext cx="5943600" cy="5657850"/>
+                    </a:xfrm>
+                    <a:prstGeom prst="rect">
+                      <a:avLst/>
+                    </a:prstGeom>
+                  </pic:spPr>
+                </pic:pic>
+              </a:graphicData>
+            </a:graphic>
+          </wp:inline>
+        </w:drawing>
+      </w:r>
+    </w:p>
+    <w:p>
       <w:pPr>
         <w:pStyle w:val="Heading3"/>
       </w:pPr>
       <w:r>
+        <w:lastRenderedPageBreak/>
         <w:t>Program Output</w:t>
       </w:r>
     </w:p>
     <w:p>
       <w:r>
+        <w:rPr>
+          <w:noProof/>
+        </w:rPr>
         <w:drawing>
           <wp:inline distT="0" distB="0" distL="0" distR="0" wp14:anchorId="0A23F677" wp14:editId="5402D970">
             <wp:extent cx="5943600" cy="2808605"/>
@@ -1202,7 +1433,7 @@
                     <pic:cNvPicPr/>
                   </pic:nvPicPr>
                   <pic:blipFill>
-                    <a:blip r:embed="rId20"/>
+                    <a:blip r:embed="rId24"/>
                     <a:stretch>
                       <a:fillRect/>
                     </a:stretch>

</xml_diff>